<commit_message>
how to represent n number
</commit_message>
<xml_diff>
--- a/doc/ProblemsAndSolutions.docx
+++ b/doc/ProblemsAndSolutions.docx
@@ -17892,6 +17892,1040 @@
       <w:r>
         <w:tab/>
         <w:t>통과 (0.01ms, 10.3MB)</w:t>
+      </w:r>
+    </w:p>
+    <w:p>
+      <w:pPr>
+        <w:ind w:firstLineChars="200" w:firstLine="400"/>
+      </w:pPr>
+      <w:r>
+        <w:rPr>
+          <w:rFonts w:hint="eastAsia"/>
+        </w:rPr>
+        <w:t>채점</w:t>
+      </w:r>
+      <w:r>
+        <w:t xml:space="preserve"> 결과</w:t>
+      </w:r>
+    </w:p>
+    <w:p>
+      <w:pPr>
+        <w:ind w:firstLineChars="200" w:firstLine="400"/>
+      </w:pPr>
+      <w:r>
+        <w:rPr>
+          <w:rFonts w:hint="eastAsia"/>
+        </w:rPr>
+        <w:t>정확성</w:t>
+      </w:r>
+      <w:r>
+        <w:t>: 100.0</w:t>
+      </w:r>
+    </w:p>
+    <w:p>
+      <w:pPr>
+        <w:ind w:firstLineChars="200" w:firstLine="400"/>
+      </w:pPr>
+      <w:r>
+        <w:rPr>
+          <w:rFonts w:hint="eastAsia"/>
+        </w:rPr>
+        <w:t>합계</w:t>
+      </w:r>
+      <w:r>
+        <w:t xml:space="preserve">: </w:t>
+      </w:r>
+      <w:proofErr w:type="gramStart"/>
+      <w:r>
+        <w:t>100.0 /</w:t>
+      </w:r>
+      <w:proofErr w:type="gramEnd"/>
+      <w:r>
+        <w:t xml:space="preserve"> 100.0</w:t>
+      </w:r>
+    </w:p>
+    <w:p>
+      <w:pPr>
+        <w:ind w:firstLineChars="200" w:firstLine="400"/>
+      </w:pPr>
+    </w:p>
+    <w:p>
+      <w:pPr>
+        <w:ind w:firstLineChars="200" w:firstLine="400"/>
+        <w:rPr>
+          <w:b/>
+          <w:bCs/>
+        </w:rPr>
+      </w:pPr>
+      <w:r>
+        <w:rPr>
+          <w:rFonts w:hint="eastAsia"/>
+          <w:b/>
+          <w:bCs/>
+        </w:rPr>
+        <w:t>문제</w:t>
+      </w:r>
+      <w:r>
+        <w:rPr>
+          <w:b/>
+          <w:bCs/>
+        </w:rPr>
+        <w:t xml:space="preserve"> 설명</w:t>
+      </w:r>
+      <w:r>
+        <w:rPr>
+          <w:rFonts w:hint="eastAsia"/>
+          <w:b/>
+          <w:bCs/>
+        </w:rPr>
+        <w:t xml:space="preserve"> </w:t>
+      </w:r>
+      <w:r>
+        <w:rPr>
+          <w:b/>
+          <w:bCs/>
+        </w:rPr>
+        <w:t xml:space="preserve">- </w:t>
+      </w:r>
+      <w:r>
+        <w:rPr>
+          <w:b/>
+          <w:bCs/>
+        </w:rPr>
+        <w:t>N으로 표현</w:t>
+      </w:r>
+    </w:p>
+    <w:p>
+      <w:pPr>
+        <w:ind w:firstLineChars="200" w:firstLine="400"/>
+      </w:pPr>
+      <w:r>
+        <w:rPr>
+          <w:rFonts w:hint="eastAsia"/>
+        </w:rPr>
+        <w:t>아래와</w:t>
+      </w:r>
+      <w:r>
+        <w:t xml:space="preserve"> 같이 5와 사칙연산만으로 12를 표현할 수 있습니다.</w:t>
+      </w:r>
+    </w:p>
+    <w:p>
+      <w:pPr>
+        <w:ind w:firstLineChars="200" w:firstLine="400"/>
+      </w:pPr>
+    </w:p>
+    <w:p>
+      <w:pPr>
+        <w:ind w:firstLineChars="200" w:firstLine="400"/>
+      </w:pPr>
+      <w:r>
+        <w:t>12 = 5 + 5 + (5 / 5) + (5 / 5)</w:t>
+      </w:r>
+    </w:p>
+    <w:p>
+      <w:pPr>
+        <w:ind w:firstLineChars="200" w:firstLine="400"/>
+      </w:pPr>
+      <w:r>
+        <w:t>12 = 55 / 5 + 5 / 5</w:t>
+      </w:r>
+    </w:p>
+    <w:p>
+      <w:pPr>
+        <w:ind w:firstLineChars="200" w:firstLine="400"/>
+      </w:pPr>
+      <w:r>
+        <w:t>12 = (55 + 5) / 5</w:t>
+      </w:r>
+    </w:p>
+    <w:p>
+      <w:pPr>
+        <w:ind w:firstLineChars="200" w:firstLine="400"/>
+      </w:pPr>
+    </w:p>
+    <w:p>
+      <w:pPr>
+        <w:ind w:firstLineChars="200" w:firstLine="400"/>
+      </w:pPr>
+      <w:r>
+        <w:t>5를 사용한 횟수는 각각 6,5,4 입니다. 그리고 이중 가장 작은 경우는 4입니다.</w:t>
+      </w:r>
+    </w:p>
+    <w:p>
+      <w:pPr>
+        <w:ind w:firstLineChars="200" w:firstLine="400"/>
+      </w:pPr>
+      <w:r>
+        <w:rPr>
+          <w:rFonts w:hint="eastAsia"/>
+        </w:rPr>
+        <w:t>이처럼</w:t>
+      </w:r>
+      <w:r>
+        <w:t xml:space="preserve"> 숫자 N과 number가 주어질 때, N과 사칙연산만 사용해서 </w:t>
+      </w:r>
+      <w:proofErr w:type="gramStart"/>
+      <w:r>
+        <w:t>표현 할</w:t>
+      </w:r>
+      <w:proofErr w:type="gramEnd"/>
+      <w:r>
+        <w:t xml:space="preserve"> 수 있는 방법 중 N 사용횟수의 최솟값을 return 하도록 solution 함수를 작성하세요.</w:t>
+      </w:r>
+    </w:p>
+    <w:p>
+      <w:pPr>
+        <w:ind w:firstLineChars="200" w:firstLine="400"/>
+      </w:pPr>
+    </w:p>
+    <w:p>
+      <w:pPr>
+        <w:ind w:firstLineChars="200" w:firstLine="400"/>
+      </w:pPr>
+      <w:r>
+        <w:rPr>
+          <w:rFonts w:hint="eastAsia"/>
+        </w:rPr>
+        <w:t>제한사항</w:t>
+      </w:r>
+    </w:p>
+    <w:p>
+      <w:pPr>
+        <w:ind w:firstLineChars="200" w:firstLine="400"/>
+      </w:pPr>
+      <w:r>
+        <w:lastRenderedPageBreak/>
+        <w:t>N은 1 이상 9 이하입니다.</w:t>
+      </w:r>
+    </w:p>
+    <w:p>
+      <w:pPr>
+        <w:ind w:firstLineChars="200" w:firstLine="400"/>
+      </w:pPr>
+      <w:r>
+        <w:t>number는 1 이상 32,000 이하입니다.</w:t>
+      </w:r>
+    </w:p>
+    <w:p>
+      <w:pPr>
+        <w:ind w:firstLineChars="200" w:firstLine="400"/>
+      </w:pPr>
+      <w:r>
+        <w:rPr>
+          <w:rFonts w:hint="eastAsia"/>
+        </w:rPr>
+        <w:t>수식에는</w:t>
+      </w:r>
+      <w:r>
+        <w:t xml:space="preserve"> 괄호와 사칙연산만 가능하며 나누기 연산에서 나머지는 무시합니다.</w:t>
+      </w:r>
+    </w:p>
+    <w:p>
+      <w:pPr>
+        <w:ind w:firstLineChars="200" w:firstLine="400"/>
+      </w:pPr>
+      <w:r>
+        <w:rPr>
+          <w:rFonts w:hint="eastAsia"/>
+        </w:rPr>
+        <w:t>최솟값이</w:t>
+      </w:r>
+      <w:r>
+        <w:t xml:space="preserve"> 8보다 크면 -1을 return 합니다.</w:t>
+      </w:r>
+    </w:p>
+    <w:p>
+      <w:pPr>
+        <w:ind w:firstLineChars="200" w:firstLine="400"/>
+      </w:pPr>
+      <w:r>
+        <w:rPr>
+          <w:rFonts w:hint="eastAsia"/>
+        </w:rPr>
+        <w:t>입출력</w:t>
+      </w:r>
+      <w:r>
+        <w:t xml:space="preserve"> 예</w:t>
+      </w:r>
+    </w:p>
+    <w:p>
+      <w:pPr>
+        <w:ind w:firstLineChars="200" w:firstLine="400"/>
+      </w:pPr>
+      <w:r>
+        <w:t>N</w:t>
+      </w:r>
+      <w:r>
+        <w:tab/>
+        <w:t>number</w:t>
+      </w:r>
+      <w:r>
+        <w:tab/>
+        <w:t>return</w:t>
+      </w:r>
+    </w:p>
+    <w:p>
+      <w:pPr>
+        <w:ind w:firstLineChars="200" w:firstLine="400"/>
+      </w:pPr>
+      <w:r>
+        <w:t>5</w:t>
+      </w:r>
+      <w:r>
+        <w:tab/>
+        <w:t>12</w:t>
+      </w:r>
+      <w:r>
+        <w:tab/>
+        <w:t>4</w:t>
+      </w:r>
+    </w:p>
+    <w:p>
+      <w:pPr>
+        <w:ind w:firstLineChars="200" w:firstLine="400"/>
+      </w:pPr>
+      <w:r>
+        <w:t>2</w:t>
+      </w:r>
+      <w:r>
+        <w:tab/>
+        <w:t>11</w:t>
+      </w:r>
+      <w:r>
+        <w:tab/>
+        <w:t>3</w:t>
+      </w:r>
+    </w:p>
+    <w:p>
+      <w:pPr>
+        <w:ind w:firstLineChars="200" w:firstLine="400"/>
+      </w:pPr>
+      <w:r>
+        <w:rPr>
+          <w:rFonts w:hint="eastAsia"/>
+        </w:rPr>
+        <w:t>입출력</w:t>
+      </w:r>
+      <w:r>
+        <w:t xml:space="preserve"> 예 설명</w:t>
+      </w:r>
+    </w:p>
+    <w:p>
+      <w:pPr>
+        <w:ind w:firstLineChars="200" w:firstLine="400"/>
+      </w:pPr>
+      <w:r>
+        <w:rPr>
+          <w:rFonts w:hint="eastAsia"/>
+        </w:rPr>
+        <w:t>예제</w:t>
+      </w:r>
+      <w:r>
+        <w:t xml:space="preserve"> #1</w:t>
+      </w:r>
+    </w:p>
+    <w:p>
+      <w:pPr>
+        <w:ind w:firstLineChars="200" w:firstLine="400"/>
+      </w:pPr>
+      <w:r>
+        <w:rPr>
+          <w:rFonts w:hint="eastAsia"/>
+        </w:rPr>
+        <w:t>문제에</w:t>
+      </w:r>
+      <w:r>
+        <w:t xml:space="preserve"> 나온 예와 같습니다.</w:t>
+      </w:r>
+    </w:p>
+    <w:p>
+      <w:pPr>
+        <w:ind w:firstLineChars="200" w:firstLine="400"/>
+      </w:pPr>
+    </w:p>
+    <w:p>
+      <w:pPr>
+        <w:ind w:firstLineChars="200" w:firstLine="400"/>
+      </w:pPr>
+      <w:r>
+        <w:rPr>
+          <w:rFonts w:hint="eastAsia"/>
+        </w:rPr>
+        <w:t>예제</w:t>
+      </w:r>
+      <w:r>
+        <w:t xml:space="preserve"> #2</w:t>
+      </w:r>
+    </w:p>
+    <w:p>
+      <w:pPr>
+        <w:ind w:firstLineChars="200" w:firstLine="400"/>
+      </w:pPr>
+      <w:r>
+        <w:t xml:space="preserve">11 = </w:t>
+      </w:r>
+      <w:proofErr w:type="gramStart"/>
+      <w:r>
+        <w:t>22 /</w:t>
+      </w:r>
+      <w:proofErr w:type="gramEnd"/>
+      <w:r>
+        <w:t xml:space="preserve"> 2와 같이 2를 3번만 사용하여 표현할 수 있습니다.</w:t>
+      </w:r>
+    </w:p>
+    <w:p>
+      <w:pPr>
+        <w:ind w:firstLineChars="200" w:firstLine="400"/>
+      </w:pPr>
+    </w:p>
+    <w:p>
+      <w:pPr>
+        <w:ind w:firstLineChars="200" w:firstLine="400"/>
+      </w:pPr>
+      <w:r>
+        <w:rPr>
+          <w:rFonts w:hint="eastAsia"/>
+        </w:rPr>
+        <w:t>출처</w:t>
+      </w:r>
+    </w:p>
+    <w:p>
+      <w:pPr>
+        <w:ind w:firstLineChars="200" w:firstLine="400"/>
+      </w:pPr>
+    </w:p>
+    <w:p>
+      <w:pPr>
+        <w:ind w:firstLineChars="200" w:firstLine="400"/>
+      </w:pPr>
+      <w:r>
+        <w:rPr>
+          <w:rFonts w:hint="eastAsia"/>
+        </w:rPr>
+        <w:t>※</w:t>
+      </w:r>
+      <w:r>
+        <w:t xml:space="preserve"> 공지 - 2020년 9월 3일 테스트케이스가 추가되었습니다.</w:t>
+      </w:r>
+    </w:p>
+    <w:p>
+      <w:pPr>
+        <w:ind w:firstLineChars="200" w:firstLine="400"/>
+      </w:pPr>
+    </w:p>
+    <w:p>
+      <w:pPr>
+        <w:ind w:firstLineChars="200" w:firstLine="400"/>
+      </w:pPr>
+      <w:r>
+        <w:t>solution.py</w:t>
+      </w:r>
+    </w:p>
+    <w:p>
+      <w:pPr>
+        <w:ind w:firstLineChars="200" w:firstLine="400"/>
+      </w:pPr>
+    </w:p>
+    <w:p>
+      <w:pPr>
+        <w:ind w:firstLineChars="200" w:firstLine="400"/>
+      </w:pPr>
+      <w:r>
+        <w:t xml:space="preserve">def </w:t>
+      </w:r>
+      <w:proofErr w:type="gramStart"/>
+      <w:r>
+        <w:t>solution(</w:t>
+      </w:r>
+      <w:proofErr w:type="gramEnd"/>
+      <w:r>
+        <w:t>N, number):</w:t>
+      </w:r>
+    </w:p>
+    <w:p>
+      <w:pPr>
+        <w:ind w:firstLineChars="200" w:firstLine="400"/>
+      </w:pPr>
+      <w:r>
+        <w:t xml:space="preserve">    if number == N:</w:t>
+      </w:r>
+    </w:p>
+    <w:p>
+      <w:pPr>
+        <w:ind w:firstLineChars="200" w:firstLine="400"/>
+      </w:pPr>
+      <w:r>
+        <w:t xml:space="preserve">        return 1    </w:t>
+      </w:r>
+    </w:p>
+    <w:p>
+      <w:pPr>
+        <w:ind w:firstLineChars="200" w:firstLine="400"/>
+      </w:pPr>
+      <w:r>
+        <w:t xml:space="preserve">    </w:t>
+      </w:r>
+    </w:p>
+    <w:p>
+      <w:pPr>
+        <w:ind w:firstLineChars="200" w:firstLine="400"/>
+      </w:pPr>
+      <w:r>
+        <w:t xml:space="preserve">    f = [</w:t>
+      </w:r>
+      <w:proofErr w:type="gramStart"/>
+      <w:r>
+        <w:t>set(</w:t>
+      </w:r>
+      <w:proofErr w:type="gramEnd"/>
+      <w:r>
+        <w:t>) for _ in range(9)]</w:t>
+      </w:r>
+    </w:p>
+    <w:p>
+      <w:pPr>
+        <w:ind w:firstLineChars="200" w:firstLine="400"/>
+      </w:pPr>
+      <w:r>
+        <w:lastRenderedPageBreak/>
+        <w:t xml:space="preserve">    f[1</w:t>
+      </w:r>
+      <w:proofErr w:type="gramStart"/>
+      <w:r>
+        <w:t>].add</w:t>
+      </w:r>
+      <w:proofErr w:type="gramEnd"/>
+      <w:r>
+        <w:t>(N)</w:t>
+      </w:r>
+    </w:p>
+    <w:p>
+      <w:pPr>
+        <w:ind w:firstLineChars="200" w:firstLine="400"/>
+      </w:pPr>
+    </w:p>
+    <w:p>
+      <w:pPr>
+        <w:ind w:firstLineChars="200" w:firstLine="400"/>
+      </w:pPr>
+      <w:r>
+        <w:t xml:space="preserve">    for </w:t>
+      </w:r>
+      <w:proofErr w:type="spellStart"/>
+      <w:r>
+        <w:t>i</w:t>
+      </w:r>
+      <w:proofErr w:type="spellEnd"/>
+      <w:r>
+        <w:t xml:space="preserve"> in </w:t>
+      </w:r>
+      <w:proofErr w:type="gramStart"/>
+      <w:r>
+        <w:t>range(</w:t>
+      </w:r>
+      <w:proofErr w:type="gramEnd"/>
+      <w:r>
+        <w:t>2, 9):</w:t>
+      </w:r>
+    </w:p>
+    <w:p>
+      <w:pPr>
+        <w:ind w:firstLineChars="200" w:firstLine="400"/>
+      </w:pPr>
+      <w:r>
+        <w:t xml:space="preserve">        result = ''</w:t>
+      </w:r>
+    </w:p>
+    <w:p>
+      <w:pPr>
+        <w:ind w:firstLineChars="200" w:firstLine="400"/>
+      </w:pPr>
+      <w:r>
+        <w:t xml:space="preserve">        for _ in range(</w:t>
+      </w:r>
+      <w:proofErr w:type="spellStart"/>
+      <w:r>
+        <w:t>i</w:t>
+      </w:r>
+      <w:proofErr w:type="spellEnd"/>
+      <w:r>
+        <w:t>):</w:t>
+      </w:r>
+    </w:p>
+    <w:p>
+      <w:pPr>
+        <w:ind w:firstLineChars="200" w:firstLine="400"/>
+      </w:pPr>
+      <w:r>
+        <w:t xml:space="preserve">            result += str(N)</w:t>
+      </w:r>
+    </w:p>
+    <w:p>
+      <w:pPr>
+        <w:ind w:firstLineChars="200" w:firstLine="400"/>
+      </w:pPr>
+      <w:r>
+        <w:t xml:space="preserve">        f[</w:t>
+      </w:r>
+      <w:proofErr w:type="spellStart"/>
+      <w:r>
+        <w:t>i</w:t>
+      </w:r>
+      <w:proofErr w:type="spellEnd"/>
+      <w:proofErr w:type="gramStart"/>
+      <w:r>
+        <w:t>].add</w:t>
+      </w:r>
+      <w:proofErr w:type="gramEnd"/>
+      <w:r>
+        <w:t>(int(result))</w:t>
+      </w:r>
+    </w:p>
+    <w:p>
+      <w:pPr>
+        <w:ind w:firstLineChars="200" w:firstLine="400"/>
+      </w:pPr>
+    </w:p>
+    <w:p>
+      <w:pPr>
+        <w:ind w:firstLineChars="200" w:firstLine="400"/>
+      </w:pPr>
+      <w:r>
+        <w:t xml:space="preserve">        for j in </w:t>
+      </w:r>
+      <w:proofErr w:type="gramStart"/>
+      <w:r>
+        <w:t>range(</w:t>
+      </w:r>
+      <w:proofErr w:type="gramEnd"/>
+      <w:r>
+        <w:t xml:space="preserve">1, </w:t>
+      </w:r>
+      <w:proofErr w:type="spellStart"/>
+      <w:r>
+        <w:t>i</w:t>
+      </w:r>
+      <w:proofErr w:type="spellEnd"/>
+      <w:r>
+        <w:t>):</w:t>
+      </w:r>
+    </w:p>
+    <w:p>
+      <w:pPr>
+        <w:ind w:firstLineChars="200" w:firstLine="400"/>
+      </w:pPr>
+      <w:r>
+        <w:t xml:space="preserve">            k = </w:t>
+      </w:r>
+      <w:proofErr w:type="spellStart"/>
+      <w:r>
+        <w:t>i</w:t>
+      </w:r>
+      <w:proofErr w:type="spellEnd"/>
+      <w:r>
+        <w:t xml:space="preserve"> - j</w:t>
+      </w:r>
+    </w:p>
+    <w:p>
+      <w:pPr>
+        <w:ind w:firstLineChars="200" w:firstLine="400"/>
+      </w:pPr>
+      <w:r>
+        <w:t xml:space="preserve">            for x in f[j]:</w:t>
+      </w:r>
+    </w:p>
+    <w:p>
+      <w:pPr>
+        <w:ind w:firstLineChars="200" w:firstLine="400"/>
+      </w:pPr>
+      <w:r>
+        <w:t xml:space="preserve">                for y in f[k]:</w:t>
+      </w:r>
+    </w:p>
+    <w:p>
+      <w:pPr>
+        <w:ind w:firstLineChars="200" w:firstLine="400"/>
+      </w:pPr>
+      <w:r>
+        <w:t xml:space="preserve">                    result = x + y</w:t>
+      </w:r>
+    </w:p>
+    <w:p>
+      <w:pPr>
+        <w:ind w:firstLineChars="200" w:firstLine="400"/>
+      </w:pPr>
+      <w:r>
+        <w:t xml:space="preserve">                    f[</w:t>
+      </w:r>
+      <w:proofErr w:type="spellStart"/>
+      <w:r>
+        <w:t>i</w:t>
+      </w:r>
+      <w:proofErr w:type="spellEnd"/>
+      <w:proofErr w:type="gramStart"/>
+      <w:r>
+        <w:t>].add</w:t>
+      </w:r>
+      <w:proofErr w:type="gramEnd"/>
+      <w:r>
+        <w:t>(result)</w:t>
+      </w:r>
+    </w:p>
+    <w:p>
+      <w:pPr>
+        <w:ind w:firstLineChars="200" w:firstLine="400"/>
+      </w:pPr>
+      <w:r>
+        <w:t xml:space="preserve">                    result = x - y</w:t>
+      </w:r>
+    </w:p>
+    <w:p>
+      <w:pPr>
+        <w:ind w:firstLineChars="200" w:firstLine="400"/>
+      </w:pPr>
+      <w:r>
+        <w:t xml:space="preserve">                    f[</w:t>
+      </w:r>
+      <w:proofErr w:type="spellStart"/>
+      <w:r>
+        <w:t>i</w:t>
+      </w:r>
+      <w:proofErr w:type="spellEnd"/>
+      <w:proofErr w:type="gramStart"/>
+      <w:r>
+        <w:t>].add</w:t>
+      </w:r>
+      <w:proofErr w:type="gramEnd"/>
+      <w:r>
+        <w:t>(result)</w:t>
+      </w:r>
+    </w:p>
+    <w:p>
+      <w:pPr>
+        <w:ind w:firstLineChars="200" w:firstLine="400"/>
+      </w:pPr>
+      <w:r>
+        <w:t xml:space="preserve">                    result = x * y</w:t>
+      </w:r>
+    </w:p>
+    <w:p>
+      <w:pPr>
+        <w:ind w:firstLineChars="200" w:firstLine="400"/>
+      </w:pPr>
+      <w:r>
+        <w:t xml:space="preserve">                    f[</w:t>
+      </w:r>
+      <w:proofErr w:type="spellStart"/>
+      <w:r>
+        <w:t>i</w:t>
+      </w:r>
+      <w:proofErr w:type="spellEnd"/>
+      <w:proofErr w:type="gramStart"/>
+      <w:r>
+        <w:t>].add</w:t>
+      </w:r>
+      <w:proofErr w:type="gramEnd"/>
+      <w:r>
+        <w:t>(result)</w:t>
+      </w:r>
+    </w:p>
+    <w:p>
+      <w:pPr>
+        <w:ind w:firstLineChars="200" w:firstLine="400"/>
+      </w:pPr>
+    </w:p>
+    <w:p>
+      <w:pPr>
+        <w:ind w:firstLineChars="200" w:firstLine="400"/>
+      </w:pPr>
+      <w:r>
+        <w:t xml:space="preserve">                    if </w:t>
+      </w:r>
+      <w:proofErr w:type="gramStart"/>
+      <w:r>
+        <w:t>y !</w:t>
+      </w:r>
+      <w:proofErr w:type="gramEnd"/>
+      <w:r>
+        <w:t>= 0:</w:t>
+      </w:r>
+    </w:p>
+    <w:p>
+      <w:pPr>
+        <w:ind w:firstLineChars="200" w:firstLine="400"/>
+      </w:pPr>
+      <w:r>
+        <w:t xml:space="preserve">                        result = x // y</w:t>
+      </w:r>
+    </w:p>
+    <w:p>
+      <w:pPr>
+        <w:ind w:firstLineChars="200" w:firstLine="400"/>
+      </w:pPr>
+      <w:r>
+        <w:t xml:space="preserve">                        f[</w:t>
+      </w:r>
+      <w:proofErr w:type="spellStart"/>
+      <w:r>
+        <w:t>i</w:t>
+      </w:r>
+      <w:proofErr w:type="spellEnd"/>
+      <w:proofErr w:type="gramStart"/>
+      <w:r>
+        <w:t>].add</w:t>
+      </w:r>
+      <w:proofErr w:type="gramEnd"/>
+      <w:r>
+        <w:t>(result)</w:t>
+      </w:r>
+    </w:p>
+    <w:p>
+      <w:pPr>
+        <w:ind w:firstLineChars="200" w:firstLine="400"/>
+      </w:pPr>
+      <w:r>
+        <w:t xml:space="preserve">        if number in f[</w:t>
+      </w:r>
+      <w:proofErr w:type="spellStart"/>
+      <w:r>
+        <w:t>i</w:t>
+      </w:r>
+      <w:proofErr w:type="spellEnd"/>
+      <w:r>
+        <w:t>]:</w:t>
+      </w:r>
+    </w:p>
+    <w:p>
+      <w:pPr>
+        <w:ind w:firstLineChars="200" w:firstLine="400"/>
+      </w:pPr>
+      <w:r>
+        <w:t xml:space="preserve">            return </w:t>
+      </w:r>
+      <w:proofErr w:type="spellStart"/>
+      <w:r>
+        <w:t>i</w:t>
+      </w:r>
+      <w:proofErr w:type="spellEnd"/>
+    </w:p>
+    <w:p>
+      <w:pPr>
+        <w:ind w:firstLineChars="200" w:firstLine="400"/>
+      </w:pPr>
+      <w:r>
+        <w:t xml:space="preserve">    return -1</w:t>
+      </w:r>
+    </w:p>
+    <w:p>
+      <w:pPr>
+        <w:ind w:firstLineChars="200" w:firstLine="400"/>
+      </w:pPr>
+    </w:p>
+    <w:p>
+      <w:pPr>
+        <w:ind w:firstLineChars="200" w:firstLine="400"/>
+      </w:pPr>
+      <w:r>
+        <w:rPr>
+          <w:rFonts w:hint="eastAsia"/>
+        </w:rPr>
+        <w:lastRenderedPageBreak/>
+        <w:t>실행</w:t>
+      </w:r>
+      <w:r>
+        <w:t xml:space="preserve"> 결과</w:t>
+      </w:r>
+    </w:p>
+    <w:p>
+      <w:pPr>
+        <w:ind w:firstLineChars="200" w:firstLine="400"/>
+      </w:pPr>
+      <w:r>
+        <w:rPr>
+          <w:rFonts w:hint="eastAsia"/>
+        </w:rPr>
+        <w:t>채점을</w:t>
+      </w:r>
+      <w:r>
+        <w:t xml:space="preserve"> 시작합니다.</w:t>
+      </w:r>
+    </w:p>
+    <w:p>
+      <w:pPr>
+        <w:ind w:firstLineChars="200" w:firstLine="400"/>
+      </w:pPr>
+      <w:proofErr w:type="gramStart"/>
+      <w:r>
+        <w:rPr>
+          <w:rFonts w:hint="eastAsia"/>
+        </w:rPr>
+        <w:t>정확성</w:t>
+      </w:r>
+      <w:r>
+        <w:t xml:space="preserve">  테스트</w:t>
+      </w:r>
+      <w:proofErr w:type="gramEnd"/>
+    </w:p>
+    <w:p>
+      <w:pPr>
+        <w:ind w:firstLineChars="200" w:firstLine="400"/>
+      </w:pPr>
+      <w:r>
+        <w:rPr>
+          <w:rFonts w:hint="eastAsia"/>
+        </w:rPr>
+        <w:t>테스트</w:t>
+      </w:r>
+      <w:r>
+        <w:t xml:space="preserve"> 1 〉</w:t>
+      </w:r>
+      <w:r>
+        <w:tab/>
+        <w:t>통과 (0.91ms, 10.5MB)</w:t>
+      </w:r>
+    </w:p>
+    <w:p>
+      <w:pPr>
+        <w:ind w:firstLineChars="200" w:firstLine="400"/>
+      </w:pPr>
+      <w:r>
+        <w:rPr>
+          <w:rFonts w:hint="eastAsia"/>
+        </w:rPr>
+        <w:t>테스트</w:t>
+      </w:r>
+      <w:r>
+        <w:t xml:space="preserve"> 2 〉</w:t>
+      </w:r>
+      <w:r>
+        <w:tab/>
+        <w:t>통과 (0.03ms, 10.4MB)</w:t>
+      </w:r>
+    </w:p>
+    <w:p>
+      <w:pPr>
+        <w:ind w:firstLineChars="200" w:firstLine="400"/>
+      </w:pPr>
+      <w:r>
+        <w:rPr>
+          <w:rFonts w:hint="eastAsia"/>
+        </w:rPr>
+        <w:t>테스트</w:t>
+      </w:r>
+      <w:r>
+        <w:t xml:space="preserve"> 3 〉</w:t>
+      </w:r>
+      <w:r>
+        <w:tab/>
+        <w:t>통과 (0.03ms, 10.4MB)</w:t>
+      </w:r>
+    </w:p>
+    <w:p>
+      <w:pPr>
+        <w:ind w:firstLineChars="200" w:firstLine="400"/>
+      </w:pPr>
+      <w:r>
+        <w:rPr>
+          <w:rFonts w:hint="eastAsia"/>
+        </w:rPr>
+        <w:t>테스트</w:t>
+      </w:r>
+      <w:r>
+        <w:t xml:space="preserve"> 4 〉</w:t>
+      </w:r>
+      <w:r>
+        <w:tab/>
+        <w:t>통과 (17.14ms, 11.5MB)</w:t>
+      </w:r>
+    </w:p>
+    <w:p>
+      <w:pPr>
+        <w:ind w:firstLineChars="200" w:firstLine="400"/>
+      </w:pPr>
+      <w:r>
+        <w:rPr>
+          <w:rFonts w:hint="eastAsia"/>
+        </w:rPr>
+        <w:t>테스트</w:t>
+      </w:r>
+      <w:r>
+        <w:t xml:space="preserve"> 5 〉</w:t>
+      </w:r>
+      <w:r>
+        <w:tab/>
+        <w:t>통과 (13.02ms, 11.1MB)</w:t>
+      </w:r>
+    </w:p>
+    <w:p>
+      <w:pPr>
+        <w:ind w:firstLineChars="200" w:firstLine="400"/>
+      </w:pPr>
+      <w:r>
+        <w:rPr>
+          <w:rFonts w:hint="eastAsia"/>
+        </w:rPr>
+        <w:t>테스트</w:t>
+      </w:r>
+      <w:r>
+        <w:t xml:space="preserve"> 6 〉</w:t>
+      </w:r>
+      <w:r>
+        <w:tab/>
+        <w:t>통과 (0.20ms, 10.4MB)</w:t>
+      </w:r>
+    </w:p>
+    <w:p>
+      <w:pPr>
+        <w:ind w:firstLineChars="200" w:firstLine="400"/>
+      </w:pPr>
+      <w:r>
+        <w:rPr>
+          <w:rFonts w:hint="eastAsia"/>
+        </w:rPr>
+        <w:t>테스트</w:t>
+      </w:r>
+      <w:r>
+        <w:t xml:space="preserve"> 7 〉</w:t>
+      </w:r>
+      <w:r>
+        <w:tab/>
+        <w:t>통과 (0.21ms, 10.5MB)</w:t>
+      </w:r>
+    </w:p>
+    <w:p>
+      <w:pPr>
+        <w:ind w:firstLineChars="200" w:firstLine="400"/>
+      </w:pPr>
+      <w:r>
+        <w:rPr>
+          <w:rFonts w:hint="eastAsia"/>
+        </w:rPr>
+        <w:t>테스트</w:t>
+      </w:r>
+      <w:r>
+        <w:t xml:space="preserve"> 8 〉</w:t>
+      </w:r>
+      <w:r>
+        <w:tab/>
+        <w:t>통과 (17.14ms, 11.3MB)</w:t>
+      </w:r>
+    </w:p>
+    <w:p>
+      <w:pPr>
+        <w:ind w:firstLineChars="200" w:firstLine="400"/>
+      </w:pPr>
+      <w:r>
+        <w:rPr>
+          <w:rFonts w:hint="eastAsia"/>
+        </w:rPr>
+        <w:t>테스트</w:t>
+      </w:r>
+      <w:r>
+        <w:t xml:space="preserve"> 9 〉</w:t>
+      </w:r>
+      <w:r>
+        <w:tab/>
+        <w:t>통과 (0.00ms, 10.2MB)</w:t>
       </w:r>
     </w:p>
     <w:p>

</xml_diff>